<commit_message>
fix: petition inconsistent value, add new extract value api python request, change document
</commit_message>
<xml_diff>
--- a/public/peticao.docx
+++ b/public/peticao.docx
@@ -116,6 +116,7 @@
           <w:b/>
           <w:sz w:val="24"/>
           <w:szCs w:val="24"/>
+          <w:highlight w:val="yellow"/>
           <w:lang w:val="en-US"/>
         </w:rPr>
         <w:t>{</w:t>
@@ -126,6 +127,7 @@
           <w:b/>
           <w:sz w:val="24"/>
           <w:szCs w:val="24"/>
+          <w:highlight w:val="yellow"/>
           <w:lang w:val="en-US"/>
         </w:rPr>
         <w:t>name</w:t>
@@ -136,6 +138,7 @@
           <w:b/>
           <w:sz w:val="24"/>
           <w:szCs w:val="24"/>
+          <w:highlight w:val="yellow"/>
           <w:lang w:val="en-US"/>
         </w:rPr>
         <w:t>}</w:t>
@@ -154,6 +157,7 @@
           <w:rFonts w:ascii="Courier New" w:hAnsi="Courier New" w:cs="Courier New"/>
           <w:sz w:val="24"/>
           <w:szCs w:val="24"/>
+          <w:highlight w:val="yellow"/>
           <w:lang w:val="en-US"/>
         </w:rPr>
         <w:t>{</w:t>
@@ -163,6 +167,7 @@
           <w:rFonts w:ascii="Courier New" w:hAnsi="Courier New" w:cs="Courier New"/>
           <w:sz w:val="24"/>
           <w:szCs w:val="24"/>
+          <w:highlight w:val="yellow"/>
           <w:lang w:val="en-US"/>
         </w:rPr>
         <w:t>citizenship</w:t>
@@ -172,6 +177,7 @@
           <w:rFonts w:ascii="Courier New" w:hAnsi="Courier New" w:cs="Courier New"/>
           <w:sz w:val="24"/>
           <w:szCs w:val="24"/>
+          <w:highlight w:val="yellow"/>
           <w:lang w:val="en-US"/>
         </w:rPr>
         <w:t>}</w:t>
@@ -190,6 +196,7 @@
           <w:rFonts w:ascii="Courier New" w:hAnsi="Courier New" w:cs="Courier New"/>
           <w:sz w:val="24"/>
           <w:szCs w:val="24"/>
+          <w:highlight w:val="yellow"/>
           <w:lang w:val="en-US"/>
         </w:rPr>
         <w:t>{</w:t>
@@ -200,6 +207,7 @@
           <w:rFonts w:ascii="Courier New" w:hAnsi="Courier New" w:cs="Courier New"/>
           <w:sz w:val="24"/>
           <w:szCs w:val="24"/>
+          <w:highlight w:val="yellow"/>
           <w:lang w:val="en-US"/>
         </w:rPr>
         <w:t>maritalStatus</w:t>
@@ -210,6 +218,7 @@
           <w:rFonts w:ascii="Courier New" w:hAnsi="Courier New" w:cs="Courier New"/>
           <w:sz w:val="24"/>
           <w:szCs w:val="24"/>
+          <w:highlight w:val="yellow"/>
           <w:lang w:val="en-US"/>
         </w:rPr>
         <w:t>}</w:t>
@@ -228,6 +237,7 @@
           <w:rFonts w:ascii="Courier New" w:hAnsi="Courier New" w:cs="Courier New"/>
           <w:sz w:val="24"/>
           <w:szCs w:val="24"/>
+          <w:highlight w:val="yellow"/>
           <w:lang w:val="en-US"/>
         </w:rPr>
         <w:t>{</w:t>
@@ -237,6 +247,7 @@
           <w:rFonts w:ascii="Courier New" w:hAnsi="Courier New" w:cs="Courier New"/>
           <w:sz w:val="24"/>
           <w:szCs w:val="24"/>
+          <w:highlight w:val="yellow"/>
           <w:lang w:val="en-US"/>
         </w:rPr>
         <w:t>occupation</w:t>
@@ -246,6 +257,7 @@
           <w:rFonts w:ascii="Courier New" w:hAnsi="Courier New" w:cs="Courier New"/>
           <w:sz w:val="24"/>
           <w:szCs w:val="24"/>
+          <w:highlight w:val="yellow"/>
           <w:lang w:val="en-US"/>
         </w:rPr>
         <w:t>}</w:t>
@@ -272,6 +284,7 @@
           <w:rFonts w:ascii="Courier New" w:hAnsi="Courier New" w:cs="Courier New"/>
           <w:sz w:val="24"/>
           <w:szCs w:val="24"/>
+          <w:highlight w:val="yellow"/>
         </w:rPr>
         <w:t>{</w:t>
       </w:r>
@@ -281,6 +294,7 @@
           <w:rFonts w:ascii="Courier New" w:hAnsi="Courier New" w:cs="Courier New"/>
           <w:sz w:val="24"/>
           <w:szCs w:val="24"/>
+          <w:highlight w:val="yellow"/>
         </w:rPr>
         <w:t>rg</w:t>
       </w:r>
@@ -290,6 +304,7 @@
           <w:rFonts w:ascii="Courier New" w:hAnsi="Courier New" w:cs="Courier New"/>
           <w:sz w:val="24"/>
           <w:szCs w:val="24"/>
+          <w:highlight w:val="yellow"/>
         </w:rPr>
         <w:t>}</w:t>
       </w:r>
@@ -306,6 +321,7 @@
           <w:rFonts w:ascii="Courier New" w:hAnsi="Courier New" w:cs="Courier New"/>
           <w:sz w:val="24"/>
           <w:szCs w:val="24"/>
+          <w:highlight w:val="yellow"/>
         </w:rPr>
         <w:t>{</w:t>
       </w:r>
@@ -315,6 +331,7 @@
           <w:rFonts w:ascii="Courier New" w:hAnsi="Courier New" w:cs="Courier New"/>
           <w:sz w:val="24"/>
           <w:szCs w:val="24"/>
+          <w:highlight w:val="yellow"/>
         </w:rPr>
         <w:t>cpf</w:t>
       </w:r>
@@ -324,6 +341,7 @@
           <w:rFonts w:ascii="Courier New" w:hAnsi="Courier New" w:cs="Courier New"/>
           <w:sz w:val="24"/>
           <w:szCs w:val="24"/>
+          <w:highlight w:val="yellow"/>
         </w:rPr>
         <w:t>}</w:t>
       </w:r>
@@ -348,6 +366,7 @@
           <w:rFonts w:ascii="Courier New" w:hAnsi="Courier New" w:cs="Courier New"/>
           <w:sz w:val="24"/>
           <w:szCs w:val="24"/>
+          <w:highlight w:val="yellow"/>
         </w:rPr>
         <w:t>{</w:t>
       </w:r>
@@ -357,6 +376,7 @@
           <w:rFonts w:ascii="Courier New" w:hAnsi="Courier New" w:cs="Courier New"/>
           <w:sz w:val="24"/>
           <w:szCs w:val="24"/>
+          <w:highlight w:val="yellow"/>
         </w:rPr>
         <w:t>address</w:t>
       </w:r>
@@ -366,6 +386,7 @@
           <w:rFonts w:ascii="Courier New" w:hAnsi="Courier New" w:cs="Courier New"/>
           <w:sz w:val="24"/>
           <w:szCs w:val="24"/>
+          <w:highlight w:val="yellow"/>
         </w:rPr>
         <w:t>}</w:t>
       </w:r>
@@ -499,6 +520,7 @@
           <w:bCs/>
           <w:sz w:val="24"/>
           <w:szCs w:val="24"/>
+          <w:highlight w:val="yellow"/>
         </w:rPr>
         <w:t>{</w:t>
       </w:r>
@@ -510,6 +532,7 @@
           <w:bCs/>
           <w:sz w:val="24"/>
           <w:szCs w:val="24"/>
+          <w:highlight w:val="yellow"/>
         </w:rPr>
         <w:t>bankName</w:t>
       </w:r>
@@ -521,6 +544,7 @@
           <w:bCs/>
           <w:sz w:val="24"/>
           <w:szCs w:val="24"/>
+          <w:highlight w:val="yellow"/>
         </w:rPr>
         <w:t>}</w:t>
       </w:r>
@@ -549,6 +573,7 @@
           <w:bCs/>
           <w:sz w:val="24"/>
           <w:szCs w:val="24"/>
+          <w:highlight w:val="yellow"/>
         </w:rPr>
         <w:t>{</w:t>
       </w:r>
@@ -559,6 +584,7 @@
           <w:bCs/>
           <w:sz w:val="24"/>
           <w:szCs w:val="24"/>
+          <w:highlight w:val="yellow"/>
         </w:rPr>
         <w:t>bankCnpj</w:t>
       </w:r>
@@ -569,6 +595,7 @@
           <w:bCs/>
           <w:sz w:val="24"/>
           <w:szCs w:val="24"/>
+          <w:highlight w:val="yellow"/>
         </w:rPr>
         <w:t>}</w:t>
       </w:r>
@@ -587,6 +614,7 @@
           <w:bCs/>
           <w:sz w:val="24"/>
           <w:szCs w:val="24"/>
+          <w:highlight w:val="yellow"/>
         </w:rPr>
         <w:t>{</w:t>
       </w:r>
@@ -597,6 +625,7 @@
           <w:bCs/>
           <w:sz w:val="24"/>
           <w:szCs w:val="24"/>
+          <w:highlight w:val="yellow"/>
         </w:rPr>
         <w:t>bankAddress</w:t>
       </w:r>
@@ -607,6 +636,7 @@
           <w:bCs/>
           <w:sz w:val="24"/>
           <w:szCs w:val="24"/>
+          <w:highlight w:val="yellow"/>
         </w:rPr>
         <w:t>}</w:t>
       </w:r>
@@ -626,26 +656,83 @@
           <w:sz w:val="24"/>
           <w:szCs w:val="24"/>
         </w:rPr>
-        <w:t xml:space="preserve">e </w:t>
-      </w:r>
-      <w:r>
-        <w:rPr>
-          <w:rFonts w:ascii="Courier New" w:hAnsi="Courier New" w:cs="Courier New"/>
-          <w:b/>
+        <w:t>e</w:t>
+      </w:r>
+      <w:r>
+        <w:rPr>
+          <w:rFonts w:ascii="Courier New" w:hAnsi="Courier New" w:cs="Courier New"/>
           <w:bCs/>
           <w:sz w:val="24"/>
           <w:szCs w:val="24"/>
         </w:rPr>
-        <w:t>SEBRASEG CLUBE DE BENEFICIOS LTDA</w:t>
-      </w:r>
-      <w:r>
-        <w:rPr>
-          <w:rFonts w:ascii="Courier New" w:hAnsi="Courier New" w:cs="Courier New"/>
+        <w:t xml:space="preserve"> </w:t>
+      </w:r>
+      <w:r>
+        <w:rPr>
+          <w:rFonts w:ascii="Courier New" w:hAnsi="Courier New" w:cs="Courier New"/>
+          <w:b/>
           <w:bCs/>
           <w:sz w:val="24"/>
           <w:szCs w:val="24"/>
         </w:rPr>
-        <w:t>, pessoa jurídica de direito privado, inscrita no CNPJ sob o nº 38.075.234/0001-70, com endereço eletrônico: atendimento@sebraseg.com.br, e físico à Avenida Nove de Julho, nº 3.228, Sala 404 - B, Jardim Paulista, São Paulo/SP, CEP: 01.406-000</w:t>
+        <w:t>[]</w:t>
+      </w:r>
+      <w:r>
+        <w:rPr>
+          <w:rFonts w:ascii="Courier New" w:hAnsi="Courier New" w:cs="Courier New"/>
+          <w:bCs/>
+          <w:sz w:val="24"/>
+          <w:szCs w:val="24"/>
+        </w:rPr>
+        <w:t xml:space="preserve">, pessoa jurídica de direito privado, inscrita no CNPJ sob o nº </w:t>
+      </w:r>
+      <w:r>
+        <w:rPr>
+          <w:rFonts w:ascii="Courier New" w:hAnsi="Courier New" w:cs="Courier New"/>
+          <w:b/>
+          <w:bCs/>
+          <w:sz w:val="24"/>
+          <w:szCs w:val="24"/>
+        </w:rPr>
+        <w:t>[]</w:t>
+      </w:r>
+      <w:r>
+        <w:rPr>
+          <w:rFonts w:ascii="Courier New" w:hAnsi="Courier New" w:cs="Courier New"/>
+          <w:bCs/>
+          <w:sz w:val="24"/>
+          <w:szCs w:val="24"/>
+        </w:rPr>
+        <w:t xml:space="preserve">, com endereço eletrônico: </w:t>
+      </w:r>
+      <w:r>
+        <w:rPr>
+          <w:rFonts w:ascii="Courier New" w:hAnsi="Courier New" w:cs="Courier New"/>
+          <w:b/>
+          <w:bCs/>
+          <w:sz w:val="24"/>
+          <w:szCs w:val="24"/>
+        </w:rPr>
+        <w:t>[]</w:t>
+      </w:r>
+      <w:r>
+        <w:rPr>
+          <w:rFonts w:ascii="Courier New" w:hAnsi="Courier New" w:cs="Courier New"/>
+          <w:bCs/>
+          <w:sz w:val="24"/>
+          <w:szCs w:val="24"/>
+        </w:rPr>
+        <w:t xml:space="preserve">, e físico à </w:t>
+      </w:r>
+      <w:r>
+        <w:rPr>
+          <w:rFonts w:ascii="Courier New" w:hAnsi="Courier New" w:cs="Courier New"/>
+          <w:b/>
+          <w:bCs/>
+          <w:sz w:val="24"/>
+          <w:szCs w:val="24"/>
+        </w:rPr>
+        <w:t>[]</w:t>
       </w:r>
       <w:r>
         <w:rPr>
@@ -729,70 +816,78 @@
           <w:sz w:val="24"/>
           <w:szCs w:val="24"/>
         </w:rPr>
+        <w:t>Ab</w:t>
+      </w:r>
+      <w:proofErr w:type="spellEnd"/>
+      <w:r>
+        <w:rPr>
+          <w:rFonts w:ascii="Courier New" w:hAnsi="Courier New" w:cs="Courier New"/>
+          <w:i/>
+          <w:sz w:val="24"/>
+          <w:szCs w:val="24"/>
+        </w:rPr>
+        <w:t xml:space="preserve"> initio</w:t>
+      </w:r>
+      <w:r>
+        <w:rPr>
+          <w:rFonts w:ascii="Courier New" w:hAnsi="Courier New" w:cs="Courier New"/>
+          <w:sz w:val="24"/>
+          <w:szCs w:val="24"/>
+        </w:rPr>
+        <w:t>,</w:t>
+      </w:r>
+      <w:r>
+        <w:rPr>
+          <w:rFonts w:ascii="Courier New" w:hAnsi="Courier New" w:cs="Courier New"/>
+          <w:sz w:val="24"/>
+          <w:szCs w:val="24"/>
+        </w:rPr>
+        <w:t xml:space="preserve"> </w:t>
+      </w:r>
+      <w:r>
+        <w:rPr>
+          <w:rFonts w:ascii="Courier New" w:hAnsi="Courier New" w:cs="Courier New"/>
+          <w:sz w:val="24"/>
+          <w:szCs w:val="24"/>
+        </w:rPr>
+        <w:t xml:space="preserve">destaca-se que a parte Autora faz jus ao benefício da justiça gratuita, nos termos dos </w:t>
+      </w:r>
+      <w:proofErr w:type="spellStart"/>
+      <w:r>
+        <w:rPr>
+          <w:rFonts w:ascii="Courier New" w:hAnsi="Courier New" w:cs="Courier New"/>
+          <w:b/>
+          <w:sz w:val="24"/>
+          <w:szCs w:val="24"/>
+        </w:rPr>
+        <w:t>arts</w:t>
+      </w:r>
+      <w:proofErr w:type="spellEnd"/>
+      <w:r>
+        <w:rPr>
+          <w:rFonts w:ascii="Courier New" w:hAnsi="Courier New" w:cs="Courier New"/>
+          <w:b/>
+          <w:sz w:val="24"/>
+          <w:szCs w:val="24"/>
+        </w:rPr>
+        <w:t>. 98 e seguintes do CPC</w:t>
+      </w:r>
+      <w:r>
+        <w:rPr>
+          <w:rFonts w:ascii="Courier New" w:hAnsi="Courier New" w:cs="Courier New"/>
+          <w:sz w:val="24"/>
+          <w:szCs w:val="24"/>
+        </w:rPr>
+        <w:t xml:space="preserve">, uma vez que não possui condições econômicas </w:t>
+      </w:r>
+      <w:r>
+        <w:rPr>
+          <w:rFonts w:ascii="Courier New" w:hAnsi="Courier New" w:cs="Courier New"/>
+          <w:sz w:val="24"/>
+          <w:szCs w:val="24"/>
+        </w:rPr>
         <w:lastRenderedPageBreak/>
-        <w:t>Ab</w:t>
-      </w:r>
-      <w:proofErr w:type="spellEnd"/>
-      <w:r>
-        <w:rPr>
-          <w:rFonts w:ascii="Courier New" w:hAnsi="Courier New" w:cs="Courier New"/>
-          <w:i/>
-          <w:sz w:val="24"/>
-          <w:szCs w:val="24"/>
-        </w:rPr>
-        <w:t xml:space="preserve"> initio</w:t>
-      </w:r>
-      <w:r>
-        <w:rPr>
-          <w:rFonts w:ascii="Courier New" w:hAnsi="Courier New" w:cs="Courier New"/>
-          <w:sz w:val="24"/>
-          <w:szCs w:val="24"/>
-        </w:rPr>
-        <w:t>,</w:t>
-      </w:r>
-      <w:r>
-        <w:rPr>
-          <w:rFonts w:ascii="Courier New" w:hAnsi="Courier New" w:cs="Courier New"/>
-          <w:sz w:val="24"/>
-          <w:szCs w:val="24"/>
-        </w:rPr>
-        <w:t xml:space="preserve"> </w:t>
-      </w:r>
-      <w:r>
-        <w:rPr>
-          <w:rFonts w:ascii="Courier New" w:hAnsi="Courier New" w:cs="Courier New"/>
-          <w:sz w:val="24"/>
-          <w:szCs w:val="24"/>
-        </w:rPr>
-        <w:t xml:space="preserve">destaca-se que a parte Autora faz jus ao benefício da justiça gratuita, nos termos dos </w:t>
-      </w:r>
-      <w:proofErr w:type="spellStart"/>
-      <w:r>
-        <w:rPr>
-          <w:rFonts w:ascii="Courier New" w:hAnsi="Courier New" w:cs="Courier New"/>
-          <w:b/>
-          <w:sz w:val="24"/>
-          <w:szCs w:val="24"/>
-        </w:rPr>
-        <w:t>arts</w:t>
-      </w:r>
-      <w:proofErr w:type="spellEnd"/>
-      <w:r>
-        <w:rPr>
-          <w:rFonts w:ascii="Courier New" w:hAnsi="Courier New" w:cs="Courier New"/>
-          <w:b/>
-          <w:sz w:val="24"/>
-          <w:szCs w:val="24"/>
-        </w:rPr>
-        <w:t>. 98 e seguintes do CPC</w:t>
-      </w:r>
-      <w:r>
-        <w:rPr>
-          <w:rFonts w:ascii="Courier New" w:hAnsi="Courier New" w:cs="Courier New"/>
-          <w:sz w:val="24"/>
-          <w:szCs w:val="24"/>
-        </w:rPr>
-        <w:t>, uma vez que não possui condições econômicas de arcar com os custos processuais, despesas e honorários advocatícios sem prejuízo do próprio sustento ou de sua família</w:t>
+        <w:t>de arcar com os custos processuais, despesas e honorários advocatícios sem prejuízo do próprio sustento ou de sua família</w:t>
       </w:r>
       <w:r>
         <w:rPr>
@@ -1058,6 +1153,7 @@
           <w:b/>
           <w:sz w:val="24"/>
           <w:szCs w:val="24"/>
+          <w:highlight w:val="yellow"/>
         </w:rPr>
         <w:t>{</w:t>
       </w:r>
@@ -1068,6 +1164,7 @@
           <w:b/>
           <w:sz w:val="24"/>
           <w:szCs w:val="24"/>
+          <w:highlight w:val="yellow"/>
         </w:rPr>
         <w:t>accountNumber</w:t>
       </w:r>
@@ -1078,6 +1175,7 @@
           <w:b/>
           <w:sz w:val="24"/>
           <w:szCs w:val="24"/>
+          <w:highlight w:val="yellow"/>
         </w:rPr>
         <w:t>}</w:t>
       </w:r>
@@ -1114,6 +1212,7 @@
           <w:b/>
           <w:sz w:val="24"/>
           <w:szCs w:val="24"/>
+          <w:highlight w:val="yellow"/>
         </w:rPr>
         <w:t>{</w:t>
       </w:r>
@@ -1124,6 +1223,7 @@
           <w:b/>
           <w:sz w:val="24"/>
           <w:szCs w:val="24"/>
+          <w:highlight w:val="yellow"/>
         </w:rPr>
         <w:t>accountAgency</w:t>
       </w:r>
@@ -1134,6 +1234,7 @@
           <w:b/>
           <w:sz w:val="24"/>
           <w:szCs w:val="24"/>
+          <w:highlight w:val="yellow"/>
         </w:rPr>
         <w:t>}</w:t>
       </w:r>
@@ -1219,6 +1320,7 @@
           <w:b/>
           <w:sz w:val="24"/>
           <w:szCs w:val="24"/>
+          <w:highlight w:val="yellow"/>
         </w:rPr>
         <w:t>"</w:t>
       </w:r>
@@ -1228,6 +1330,7 @@
           <w:b/>
           <w:sz w:val="24"/>
           <w:szCs w:val="24"/>
+          <w:highlight w:val="yellow"/>
         </w:rPr>
         <w:t>{</w:t>
       </w:r>
@@ -1238,6 +1341,7 @@
           <w:b/>
           <w:sz w:val="24"/>
           <w:szCs w:val="24"/>
+          <w:highlight w:val="yellow"/>
         </w:rPr>
         <w:t>term</w:t>
       </w:r>
@@ -1248,6 +1352,7 @@
           <w:b/>
           <w:sz w:val="24"/>
           <w:szCs w:val="24"/>
+          <w:highlight w:val="yellow"/>
         </w:rPr>
         <w:t>}</w:t>
       </w:r>
@@ -1257,6 +1362,7 @@
           <w:b/>
           <w:sz w:val="24"/>
           <w:szCs w:val="24"/>
+          <w:highlight w:val="yellow"/>
         </w:rPr>
         <w:t>”</w:t>
       </w:r>
@@ -1335,41 +1441,7 @@
           <w:sz w:val="24"/>
           <w:szCs w:val="24"/>
         </w:rPr>
-        <w:drawing>
-          <wp:inline distT="0" distB="0" distL="0" distR="0" wp14:anchorId="100FC1D2" wp14:editId="478B4877">
-            <wp:extent cx="5400040" cy="619125"/>
-            <wp:effectExtent l="0" t="0" r="0" b="9525"/>
-            <wp:docPr id="1" name="Imagem 1"/>
-            <wp:cNvGraphicFramePr>
-              <a:graphicFrameLocks xmlns:a="http://schemas.openxmlformats.org/drawingml/2006/main" noChangeAspect="1"/>
-            </wp:cNvGraphicFramePr>
-            <a:graphic xmlns:a="http://schemas.openxmlformats.org/drawingml/2006/main">
-              <a:graphicData uri="http://schemas.openxmlformats.org/drawingml/2006/picture">
-                <pic:pic xmlns:pic="http://schemas.openxmlformats.org/drawingml/2006/picture">
-                  <pic:nvPicPr>
-                    <pic:cNvPr id="1" name=""/>
-                    <pic:cNvPicPr/>
-                  </pic:nvPicPr>
-                  <pic:blipFill>
-                    <a:blip r:embed="rId8"/>
-                    <a:stretch>
-                      <a:fillRect/>
-                    </a:stretch>
-                  </pic:blipFill>
-                  <pic:spPr>
-                    <a:xfrm>
-                      <a:off x="0" y="0"/>
-                      <a:ext cx="5400040" cy="619125"/>
-                    </a:xfrm>
-                    <a:prstGeom prst="rect">
-                      <a:avLst/>
-                    </a:prstGeom>
-                  </pic:spPr>
-                </pic:pic>
-              </a:graphicData>
-            </a:graphic>
-          </wp:inline>
-        </w:drawing>
+        <w:t>{termImage}</w:t>
       </w:r>
     </w:p>
     <w:p>
@@ -1403,8 +1475,27 @@
         <w:rPr>
           <w:rFonts w:ascii="Courier New" w:hAnsi="Courier New" w:cs="Courier New"/>
           <w:b/>
-          <w:sz w:val="24"/>
-          <w:szCs w:val="24"/>
+          <w:bCs/>
+          <w:sz w:val="24"/>
+          <w:szCs w:val="24"/>
+        </w:rPr>
+        <w:t>R$</w:t>
+      </w:r>
+      <w:r>
+        <w:rPr>
+          <w:rFonts w:ascii="Courier New" w:hAnsi="Courier New" w:cs="Courier New"/>
+          <w:sz w:val="24"/>
+          <w:szCs w:val="24"/>
+        </w:rPr>
+        <w:t xml:space="preserve"> </w:t>
+      </w:r>
+      <w:r>
+        <w:rPr>
+          <w:rFonts w:ascii="Courier New" w:hAnsi="Courier New" w:cs="Courier New"/>
+          <w:b/>
+          <w:sz w:val="24"/>
+          <w:szCs w:val="24"/>
+          <w:highlight w:val="yellow"/>
         </w:rPr>
         <w:t>{</w:t>
       </w:r>
@@ -1415,8 +1506,9 @@
           <w:b/>
           <w:sz w:val="24"/>
           <w:szCs w:val="24"/>
-        </w:rPr>
-        <w:t>value</w:t>
+          <w:highlight w:val="yellow"/>
+        </w:rPr>
+        <w:t>chargedValue</w:t>
       </w:r>
       <w:proofErr w:type="spellEnd"/>
       <w:r>
@@ -1425,8 +1517,46 @@
           <w:b/>
           <w:sz w:val="24"/>
           <w:szCs w:val="24"/>
+          <w:highlight w:val="yellow"/>
         </w:rPr>
         <w:t>}</w:t>
+      </w:r>
+      <w:r>
+        <w:rPr>
+          <w:rFonts w:ascii="Courier New" w:hAnsi="Courier New" w:cs="Courier New"/>
+          <w:sz w:val="24"/>
+          <w:szCs w:val="24"/>
+        </w:rPr>
+        <w:t xml:space="preserve"> </w:t>
+      </w:r>
+      <w:r>
+        <w:rPr>
+          <w:rFonts w:ascii="Courier New" w:hAnsi="Courier New" w:cs="Courier New"/>
+          <w:sz w:val="24"/>
+          <w:szCs w:val="24"/>
+          <w:highlight w:val="yellow"/>
+        </w:rPr>
+        <w:t>({</w:t>
+      </w:r>
+      <w:proofErr w:type="spellStart"/>
+      <w:r>
+        <w:rPr>
+          <w:rFonts w:ascii="Courier New" w:hAnsi="Courier New" w:cs="Courier New"/>
+          <w:sz w:val="24"/>
+          <w:szCs w:val="24"/>
+          <w:highlight w:val="yellow"/>
+        </w:rPr>
+        <w:t>chargedValueInFull</w:t>
+      </w:r>
+      <w:proofErr w:type="spellEnd"/>
+      <w:r>
+        <w:rPr>
+          <w:rFonts w:ascii="Courier New" w:hAnsi="Courier New" w:cs="Courier New"/>
+          <w:sz w:val="24"/>
+          <w:szCs w:val="24"/>
+          <w:highlight w:val="yellow"/>
+        </w:rPr>
+        <w:t>})</w:t>
       </w:r>
       <w:r>
         <w:rPr>
@@ -1454,16 +1584,7 @@
           <w:sz w:val="24"/>
           <w:szCs w:val="24"/>
         </w:rPr>
-        <w:t xml:space="preserve">É notório que consumidores em situação de vulnerabilidade, em especial idosos com baixa escolaridade </w:t>
-      </w:r>
-      <w:r>
-        <w:rPr>
-          <w:rFonts w:ascii="Courier New" w:hAnsi="Courier New" w:cs="Courier New"/>
-          <w:sz w:val="24"/>
-          <w:szCs w:val="24"/>
-        </w:rPr>
-        <w:lastRenderedPageBreak/>
-        <w:t>que dependem de benefícios previdenciários, são alvo de práticas abusivas por parte de instituições financeiras e seguradoras.</w:t>
+        <w:t>É notório que consumidores em situação de vulnerabilidade, em especial idosos com baixa escolaridade que dependem de benefícios previdenciários, são alvo de práticas abusivas por parte de instituições financeiras e seguradoras.</w:t>
       </w:r>
     </w:p>
     <w:p>
@@ -1483,6 +1604,7 @@
           <w:sz w:val="24"/>
           <w:szCs w:val="24"/>
         </w:rPr>
+        <w:lastRenderedPageBreak/>
         <w:t xml:space="preserve">Tais empresas, aproveitando-se da fragilidade e do desconhecimento desses clientes, promovem cobranças indevidas e contratações irregulares, em flagrante desrespeito </w:t>
       </w:r>
       <w:r>
@@ -1731,7 +1853,6 @@
           <w:sz w:val="24"/>
           <w:szCs w:val="24"/>
         </w:rPr>
-        <w:lastRenderedPageBreak/>
         <w:t>DA APLICAÇÃO DO CÓDIGO DE DEFESA DO CONSUMIDOR –</w:t>
       </w:r>
       <w:r>
@@ -1772,7 +1893,16 @@
           <w:sz w:val="24"/>
           <w:szCs w:val="24"/>
         </w:rPr>
-        <w:t>De plano cumpre destacar a aplicação do Código de Defesa do Consumidor, bem como da necessidade de inversão do ônus probatório frente as alegações apresentadas pela Demandante.</w:t>
+        <w:t xml:space="preserve">De plano cumpre destacar a aplicação do Código de Defesa do Consumidor, bem como da necessidade de inversão </w:t>
+      </w:r>
+      <w:r>
+        <w:rPr>
+          <w:rFonts w:ascii="Courier New" w:hAnsi="Courier New" w:cs="Courier New"/>
+          <w:sz w:val="24"/>
+          <w:szCs w:val="24"/>
+        </w:rPr>
+        <w:lastRenderedPageBreak/>
+        <w:t>do ônus probatório frente as alegações apresentadas pela Demandante.</w:t>
       </w:r>
     </w:p>
     <w:p>
@@ -2178,16 +2308,7 @@
           <w:sz w:val="24"/>
           <w:szCs w:val="24"/>
         </w:rPr>
-        <w:t xml:space="preserve">, </w:t>
-      </w:r>
-      <w:r>
-        <w:rPr>
-          <w:rFonts w:ascii="Courier New" w:hAnsi="Courier New" w:cs="Courier New"/>
-          <w:sz w:val="24"/>
-          <w:szCs w:val="24"/>
-        </w:rPr>
-        <w:lastRenderedPageBreak/>
-        <w:t>especialmente aqueles que dependem do recebimento de suas prestações previdenciárias por meio de contas bancárias</w:t>
+        <w:t>, especialmente aqueles que dependem do recebimento de suas prestações previdenciárias por meio de contas bancárias</w:t>
       </w:r>
       <w:r>
         <w:rPr>
@@ -2239,6 +2360,7 @@
           <w:sz w:val="24"/>
           <w:szCs w:val="24"/>
         </w:rPr>
+        <w:lastRenderedPageBreak/>
         <w:t xml:space="preserve">Tendo em vista a pertinência da aplicação do Código de Defesa do Consumidor à presente demanda, cabe salientar alguns dispositivos legais. O </w:t>
       </w:r>
       <w:r>
@@ -2608,7 +2730,6 @@
           <w:sz w:val="24"/>
           <w:szCs w:val="24"/>
         </w:rPr>
-        <w:lastRenderedPageBreak/>
         <w:t xml:space="preserve">Necessário destacar que a documentação ora acostada é suficiente para demonstrar as alegações levantadas pela Demandante, </w:t>
       </w:r>
       <w:r>
@@ -2637,6 +2758,7 @@
           <w:sz w:val="24"/>
           <w:szCs w:val="24"/>
         </w:rPr>
+        <w:lastRenderedPageBreak/>
         <w:t xml:space="preserve">Destarte, uma vez que a relação jurídica havida entre as partes se trata de relação de consumo, e verificando preenchidos os requisitos legais, impõe-se a inversão do ônus da prova devendo a Financeira Demandada apresentar em juízo toda documentação referente ao serviço prestado </w:t>
       </w:r>
       <w:r>
@@ -2992,7 +3114,6 @@
           <w:sz w:val="24"/>
           <w:szCs w:val="24"/>
         </w:rPr>
-        <w:lastRenderedPageBreak/>
         <w:t>Neste sentido, a jurisprudência:</w:t>
       </w:r>
     </w:p>
@@ -3102,21 +3223,22 @@
         <w:rPr>
           <w:rFonts w:ascii="Courier New" w:hAnsi="Courier New" w:cs="Courier New"/>
         </w:rPr>
-        <w:t xml:space="preserve">: “CDC. Juizado Especial. Empréstimo. Não apresentação do Contrato. Presunção de Fraude. Cancelamento do Contrato. Devolução simples dos valores indevidamente descontados. Dano Moral. Provimento parcial do Recurso. - Considerando a aplicação do princípio da vulnerabilidade do </w:t>
-      </w:r>
-      <w:r>
-        <w:rPr>
-          <w:rFonts w:ascii="Courier New" w:hAnsi="Courier New" w:cs="Courier New"/>
+        <w:t xml:space="preserve">: “CDC. Juizado Especial. Empréstimo. Não apresentação do Contrato. Presunção de Fraude. Cancelamento do Contrato. Devolução simples dos valores indevidamente descontados. Dano Moral. Provimento parcial do Recurso. - Considerando a aplicação do princípio da vulnerabilidade do consumidor (CDC, art. 4º, I) </w:t>
+      </w:r>
+      <w:r>
+        <w:rPr>
+          <w:rFonts w:ascii="Courier New" w:hAnsi="Courier New" w:cs="Courier New"/>
+          <w:b/>
+        </w:rPr>
+        <w:t xml:space="preserve">caberia ao banco comprovar, extreme de dúvidas, que as partes pactuaram livremente suas vontades. Entretanto, não apresentando o banco recorrente cópia do contrato vergastado com assinatura da recorrida, se conclui pela não celebração válida da avença e que eventual contrato ensejador de descontos </w:t>
+      </w:r>
+      <w:r>
+        <w:rPr>
+          <w:rFonts w:ascii="Courier New" w:hAnsi="Courier New" w:cs="Courier New"/>
+          <w:b/>
         </w:rPr>
         <w:lastRenderedPageBreak/>
-        <w:t xml:space="preserve">consumidor (CDC, art. 4º, I) </w:t>
-      </w:r>
-      <w:r>
-        <w:rPr>
-          <w:rFonts w:ascii="Courier New" w:hAnsi="Courier New" w:cs="Courier New"/>
-          <w:b/>
-        </w:rPr>
-        <w:t>caberia ao banco comprovar, extreme de dúvidas, que as partes pactuaram livremente suas vontades. Entretanto, não apresentando o banco recorrente cópia do contrato vergastado com assinatura da recorrida, se conclui pela não celebração válida da avença e que eventual contrato ensejador de descontos no benefício previdenciário da parte recorrida é objeto de fraude.</w:t>
+        <w:t>no benefício previdenciário da parte recorrida é objeto de fraude.</w:t>
       </w:r>
       <w:r>
         <w:rPr>
@@ -3208,14 +3330,7 @@
         <w:rPr>
           <w:rFonts w:ascii="Courier New" w:hAnsi="Courier New" w:cs="Courier New"/>
         </w:rPr>
-        <w:t xml:space="preserve"> os juros e a correção monetária da indenização. Recurso inominado conhecido e parcialmente provido. Honorários incabíveis em razão do parcial provimento do recurso. (...) Brasília, 5 de março de 2015. Ministro Luiz Fux Relator Documento assinado digitalmente. (STF - ARE: 864971 CE - CEARÁ 0003376-</w:t>
-      </w:r>
-      <w:r>
-        <w:rPr>
-          <w:rFonts w:ascii="Courier New" w:hAnsi="Courier New" w:cs="Courier New"/>
-        </w:rPr>
-        <w:lastRenderedPageBreak/>
-        <w:t>02.2011.8.06.0087, Relator: Min. LUIZ FUX, Data de Julgamento: 05/03/2015, Data de Publicação: DJe-045 10/03/2015)</w:t>
+        <w:t xml:space="preserve"> os juros e a correção monetária da indenização. Recurso inominado conhecido e parcialmente provido. Honorários incabíveis em razão do parcial provimento do recurso. (...) Brasília, 5 de março de 2015. Ministro Luiz Fux Relator Documento assinado digitalmente. (STF - ARE: 864971 CE - CEARÁ 0003376-02.2011.8.06.0087, Relator: Min. LUIZ FUX, Data de Julgamento: 05/03/2015, Data de Publicação: DJe-045 10/03/2015)</w:t>
       </w:r>
     </w:p>
     <w:p>
@@ -3244,6 +3359,7 @@
           <w:rFonts w:ascii="Courier New" w:hAnsi="Courier New" w:cs="Courier New"/>
           <w:sz w:val="24"/>
         </w:rPr>
+        <w:lastRenderedPageBreak/>
         <w:t>Ao aplicar descontos desconhecido a conta bancária onde a Parte Autora recebe seu benefício previdenciário, única fonte para sua própria subsistência, resta claro que</w:t>
       </w:r>
       <w:r>
@@ -3610,50 +3726,57 @@
           <w:rFonts w:ascii="Courier New" w:hAnsi="Courier New" w:cs="Courier New"/>
           <w:sz w:val="24"/>
         </w:rPr>
+        <w:t>Conforme se observa dos</w:t>
+      </w:r>
+      <w:r>
+        <w:rPr>
+          <w:rFonts w:ascii="Courier New" w:hAnsi="Courier New" w:cs="Courier New"/>
+          <w:sz w:val="24"/>
+        </w:rPr>
+        <w:t xml:space="preserve"> extratos</w:t>
+      </w:r>
+      <w:r>
+        <w:rPr>
+          <w:rFonts w:ascii="Courier New" w:hAnsi="Courier New" w:cs="Courier New"/>
+          <w:sz w:val="24"/>
+        </w:rPr>
+        <w:t xml:space="preserve"> ora em anexo</w:t>
+      </w:r>
+      <w:r>
+        <w:rPr>
+          <w:rFonts w:ascii="Courier New" w:hAnsi="Courier New" w:cs="Courier New"/>
+          <w:sz w:val="24"/>
+        </w:rPr>
+        <w:t xml:space="preserve">, foi </w:t>
+      </w:r>
+      <w:r>
+        <w:rPr>
+          <w:rFonts w:ascii="Courier New" w:hAnsi="Courier New" w:cs="Courier New"/>
+          <w:sz w:val="24"/>
+        </w:rPr>
+        <w:t xml:space="preserve">debitado </w:t>
+      </w:r>
+      <w:r>
+        <w:rPr>
+          <w:rFonts w:ascii="Courier New" w:hAnsi="Courier New" w:cs="Courier New"/>
+          <w:sz w:val="24"/>
+        </w:rPr>
+        <w:t>d</w:t>
+      </w:r>
+      <w:r>
+        <w:rPr>
+          <w:rFonts w:ascii="Courier New" w:hAnsi="Courier New" w:cs="Courier New"/>
+          <w:sz w:val="24"/>
+        </w:rPr>
+        <w:t xml:space="preserve">a conta bancária onde a parte Autora recebe </w:t>
+      </w:r>
+      <w:r>
+        <w:rPr>
+          <w:rFonts w:ascii="Courier New" w:hAnsi="Courier New" w:cs="Courier New"/>
+          <w:sz w:val="24"/>
+        </w:rPr>
         <w:lastRenderedPageBreak/>
-        <w:t>Conforme se observa dos</w:t>
-      </w:r>
-      <w:r>
-        <w:rPr>
-          <w:rFonts w:ascii="Courier New" w:hAnsi="Courier New" w:cs="Courier New"/>
-          <w:sz w:val="24"/>
-        </w:rPr>
-        <w:t xml:space="preserve"> extratos</w:t>
-      </w:r>
-      <w:r>
-        <w:rPr>
-          <w:rFonts w:ascii="Courier New" w:hAnsi="Courier New" w:cs="Courier New"/>
-          <w:sz w:val="24"/>
-        </w:rPr>
-        <w:t xml:space="preserve"> ora em anexo</w:t>
-      </w:r>
-      <w:r>
-        <w:rPr>
-          <w:rFonts w:ascii="Courier New" w:hAnsi="Courier New" w:cs="Courier New"/>
-          <w:sz w:val="24"/>
-        </w:rPr>
-        <w:t xml:space="preserve">, foi </w:t>
-      </w:r>
-      <w:r>
-        <w:rPr>
-          <w:rFonts w:ascii="Courier New" w:hAnsi="Courier New" w:cs="Courier New"/>
-          <w:sz w:val="24"/>
-        </w:rPr>
-        <w:t xml:space="preserve">debitado </w:t>
-      </w:r>
-      <w:r>
-        <w:rPr>
-          <w:rFonts w:ascii="Courier New" w:hAnsi="Courier New" w:cs="Courier New"/>
-          <w:sz w:val="24"/>
-        </w:rPr>
-        <w:t>d</w:t>
-      </w:r>
-      <w:r>
-        <w:rPr>
-          <w:rFonts w:ascii="Courier New" w:hAnsi="Courier New" w:cs="Courier New"/>
-          <w:sz w:val="24"/>
-        </w:rPr>
-        <w:t>a conta bancária onde a parte Autora recebe seu</w:t>
+        <w:t>seu</w:t>
       </w:r>
       <w:r>
         <w:rPr>
@@ -3695,9 +3818,7 @@
       <w:r>
         <w:rPr>
           <w:rFonts w:ascii="Courier New" w:hAnsi="Courier New" w:cs="Courier New"/>
-          <w:b/>
-          <w:sz w:val="24"/>
-          <w:szCs w:val="24"/>
+          <w:sz w:val="24"/>
         </w:rPr>
         <w:t xml:space="preserve"> </w:t>
       </w:r>
@@ -3705,8 +3826,27 @@
         <w:rPr>
           <w:rFonts w:ascii="Courier New" w:hAnsi="Courier New" w:cs="Courier New"/>
           <w:b/>
-          <w:sz w:val="24"/>
-          <w:szCs w:val="24"/>
+          <w:bCs/>
+          <w:sz w:val="24"/>
+        </w:rPr>
+        <w:t>R$</w:t>
+      </w:r>
+      <w:r>
+        <w:rPr>
+          <w:rFonts w:ascii="Courier New" w:hAnsi="Courier New" w:cs="Courier New"/>
+          <w:b/>
+          <w:sz w:val="24"/>
+          <w:szCs w:val="24"/>
+        </w:rPr>
+        <w:t xml:space="preserve"> </w:t>
+      </w:r>
+      <w:r>
+        <w:rPr>
+          <w:rFonts w:ascii="Courier New" w:hAnsi="Courier New" w:cs="Courier New"/>
+          <w:b/>
+          <w:sz w:val="24"/>
+          <w:szCs w:val="24"/>
+          <w:highlight w:val="yellow"/>
         </w:rPr>
         <w:t>{</w:t>
       </w:r>
@@ -3717,8 +3857,9 @@
           <w:b/>
           <w:sz w:val="24"/>
           <w:szCs w:val="24"/>
-        </w:rPr>
-        <w:t>value</w:t>
+          <w:highlight w:val="yellow"/>
+        </w:rPr>
+        <w:t>chargedValue</w:t>
       </w:r>
       <w:proofErr w:type="spellEnd"/>
       <w:r>
@@ -3727,6 +3868,7 @@
           <w:b/>
           <w:sz w:val="24"/>
           <w:szCs w:val="24"/>
+          <w:highlight w:val="yellow"/>
         </w:rPr>
         <w:t>}</w:t>
       </w:r>
@@ -3735,6 +3877,48 @@
           <w:rFonts w:ascii="Courier New" w:hAnsi="Courier New" w:cs="Courier New"/>
           <w:b/>
           <w:sz w:val="24"/>
+          <w:szCs w:val="24"/>
+        </w:rPr>
+        <w:t xml:space="preserve"> </w:t>
+      </w:r>
+      <w:r>
+        <w:rPr>
+          <w:rFonts w:ascii="Courier New" w:hAnsi="Courier New" w:cs="Courier New"/>
+          <w:b/>
+          <w:sz w:val="24"/>
+          <w:szCs w:val="24"/>
+          <w:highlight w:val="yellow"/>
+        </w:rPr>
+        <w:t>({</w:t>
+      </w:r>
+      <w:proofErr w:type="spellStart"/>
+      <w:r>
+        <w:rPr>
+          <w:rFonts w:ascii="Courier New" w:hAnsi="Courier New" w:cs="Courier New"/>
+          <w:b/>
+          <w:sz w:val="24"/>
+          <w:szCs w:val="24"/>
+          <w:highlight w:val="yellow"/>
+        </w:rPr>
+        <w:t>chargedValueInFull</w:t>
+      </w:r>
+      <w:proofErr w:type="spellEnd"/>
+      <w:r>
+        <w:rPr>
+          <w:rFonts w:ascii="Courier New" w:hAnsi="Courier New" w:cs="Courier New"/>
+          <w:b/>
+          <w:sz w:val="24"/>
+          <w:szCs w:val="24"/>
+          <w:highlight w:val="yellow"/>
+        </w:rPr>
+        <w:t>})</w:t>
+      </w:r>
+      <w:r>
+        <w:rPr>
+          <w:rFonts w:ascii="Courier New" w:hAnsi="Courier New" w:cs="Courier New"/>
+          <w:b/>
+          <w:sz w:val="24"/>
+          <w:highlight w:val="yellow"/>
         </w:rPr>
         <w:t>.</w:t>
       </w:r>
@@ -3839,7 +4023,6 @@
       <w:r>
         <w:rPr>
           <w:rFonts w:ascii="Courier New" w:hAnsi="Courier New" w:cs="Courier New"/>
-          <w:b/>
           <w:sz w:val="24"/>
         </w:rPr>
         <w:t xml:space="preserve"> </w:t>
@@ -3848,42 +4031,100 @@
         <w:rPr>
           <w:rFonts w:ascii="Courier New" w:hAnsi="Courier New" w:cs="Courier New"/>
           <w:b/>
-          <w:sz w:val="24"/>
+          <w:bCs/>
+          <w:sz w:val="24"/>
+        </w:rPr>
+        <w:t>R$</w:t>
+      </w:r>
+      <w:r>
+        <w:rPr>
+          <w:rFonts w:ascii="Courier New" w:hAnsi="Courier New" w:cs="Courier New"/>
+          <w:b/>
+          <w:sz w:val="24"/>
+        </w:rPr>
+        <w:t xml:space="preserve"> </w:t>
+      </w:r>
+      <w:r>
+        <w:rPr>
+          <w:rFonts w:ascii="Courier New" w:hAnsi="Courier New" w:cs="Courier New"/>
+          <w:b/>
+          <w:sz w:val="24"/>
+          <w:highlight w:val="yellow"/>
         </w:rPr>
         <w:t>{</w:t>
       </w:r>
-      <w:r>
-        <w:rPr>
-          <w:rFonts w:ascii="Courier New" w:hAnsi="Courier New" w:cs="Courier New"/>
-          <w:b/>
-          <w:sz w:val="24"/>
-          <w:szCs w:val="24"/>
-        </w:rPr>
-        <w:t>value</w:t>
-      </w:r>
-      <w:r>
-        <w:rPr>
-          <w:rFonts w:ascii="Courier New" w:hAnsi="Courier New" w:cs="Courier New"/>
-          <w:b/>
-          <w:sz w:val="24"/>
-          <w:szCs w:val="24"/>
-        </w:rPr>
-        <w:t>X2</w:t>
-      </w:r>
-      <w:r>
-        <w:rPr>
-          <w:rFonts w:ascii="Courier New" w:hAnsi="Courier New" w:cs="Courier New"/>
-          <w:b/>
-          <w:sz w:val="24"/>
+      <w:proofErr w:type="spellStart"/>
+      <w:r>
+        <w:rPr>
+          <w:rFonts w:ascii="Courier New" w:hAnsi="Courier New" w:cs="Courier New"/>
+          <w:b/>
+          <w:sz w:val="24"/>
+          <w:szCs w:val="24"/>
+          <w:highlight w:val="yellow"/>
+        </w:rPr>
+        <w:t>chargedValueDouble</w:t>
+      </w:r>
+      <w:proofErr w:type="spellEnd"/>
+      <w:r>
+        <w:rPr>
+          <w:rFonts w:ascii="Courier New" w:hAnsi="Courier New" w:cs="Courier New"/>
+          <w:b/>
+          <w:sz w:val="24"/>
+          <w:highlight w:val="yellow"/>
         </w:rPr>
         <w:t>}</w:t>
       </w:r>
       <w:r>
         <w:rPr>
           <w:rFonts w:ascii="Courier New" w:hAnsi="Courier New" w:cs="Courier New"/>
-          <w:sz w:val="24"/>
-        </w:rPr>
-        <w:t>. É importante ressaltar que referido</w:t>
+          <w:b/>
+          <w:sz w:val="24"/>
+        </w:rPr>
+        <w:t xml:space="preserve"> </w:t>
+      </w:r>
+      <w:r>
+        <w:rPr>
+          <w:rFonts w:ascii="Courier New" w:hAnsi="Courier New" w:cs="Courier New"/>
+          <w:b/>
+          <w:sz w:val="24"/>
+          <w:highlight w:val="yellow"/>
+        </w:rPr>
+        <w:t>({</w:t>
+      </w:r>
+      <w:proofErr w:type="spellStart"/>
+      <w:r>
+        <w:rPr>
+          <w:rFonts w:ascii="Courier New" w:hAnsi="Courier New" w:cs="Courier New"/>
+          <w:b/>
+          <w:sz w:val="24"/>
+          <w:highlight w:val="yellow"/>
+        </w:rPr>
+        <w:t>chargedValueDoubleInFull</w:t>
+      </w:r>
+      <w:proofErr w:type="spellEnd"/>
+      <w:r>
+        <w:rPr>
+          <w:rFonts w:ascii="Courier New" w:hAnsi="Courier New" w:cs="Courier New"/>
+          <w:b/>
+          <w:sz w:val="24"/>
+          <w:highlight w:val="yellow"/>
+        </w:rPr>
+        <w:t>})</w:t>
+      </w:r>
+      <w:r>
+        <w:rPr>
+          <w:rFonts w:ascii="Courier New" w:hAnsi="Courier New" w:cs="Courier New"/>
+          <w:sz w:val="24"/>
+          <w:highlight w:val="yellow"/>
+        </w:rPr>
+        <w:t>.</w:t>
+      </w:r>
+      <w:r>
+        <w:rPr>
+          <w:rFonts w:ascii="Courier New" w:hAnsi="Courier New" w:cs="Courier New"/>
+          <w:sz w:val="24"/>
+        </w:rPr>
+        <w:t xml:space="preserve"> É importante ressaltar que referido</w:t>
       </w:r>
       <w:r>
         <w:rPr>
@@ -5669,6 +5910,7 @@
           <w:rFonts w:ascii="Courier New" w:hAnsi="Courier New" w:cs="Courier New"/>
           <w:b/>
           <w:sz w:val="24"/>
+          <w:highlight w:val="yellow"/>
         </w:rPr>
         <w:t>{</w:t>
       </w:r>
@@ -5678,8 +5920,9 @@
           <w:rFonts w:ascii="Courier New" w:hAnsi="Courier New" w:cs="Courier New"/>
           <w:b/>
           <w:sz w:val="24"/>
-        </w:rPr>
-        <w:t>value</w:t>
+          <w:highlight w:val="yellow"/>
+        </w:rPr>
+        <w:t>chargedValue</w:t>
       </w:r>
       <w:proofErr w:type="spellEnd"/>
       <w:r>
@@ -5687,6 +5930,7 @@
           <w:rFonts w:ascii="Courier New" w:hAnsi="Courier New" w:cs="Courier New"/>
           <w:b/>
           <w:sz w:val="24"/>
+          <w:highlight w:val="yellow"/>
         </w:rPr>
         <w:t>}</w:t>
       </w:r>
@@ -5696,13 +5940,23 @@
           <w:b/>
           <w:sz w:val="24"/>
         </w:rPr>
-        <w:t xml:space="preserve"> (</w:t>
-      </w:r>
-      <w:r>
-        <w:rPr>
-          <w:rFonts w:ascii="Courier New" w:hAnsi="Courier New" w:cs="Courier New"/>
-          <w:b/>
-          <w:sz w:val="24"/>
+        <w:t xml:space="preserve"> </w:t>
+      </w:r>
+      <w:r>
+        <w:rPr>
+          <w:rFonts w:ascii="Courier New" w:hAnsi="Courier New" w:cs="Courier New"/>
+          <w:b/>
+          <w:sz w:val="24"/>
+          <w:highlight w:val="yellow"/>
+        </w:rPr>
+        <w:t>(</w:t>
+      </w:r>
+      <w:r>
+        <w:rPr>
+          <w:rFonts w:ascii="Courier New" w:hAnsi="Courier New" w:cs="Courier New"/>
+          <w:b/>
+          <w:sz w:val="24"/>
+          <w:highlight w:val="yellow"/>
         </w:rPr>
         <w:t>{</w:t>
       </w:r>
@@ -5712,8 +5966,9 @@
           <w:rFonts w:ascii="Courier New" w:hAnsi="Courier New" w:cs="Courier New"/>
           <w:b/>
           <w:sz w:val="24"/>
-        </w:rPr>
-        <w:t>valueInFull</w:t>
+          <w:highlight w:val="yellow"/>
+        </w:rPr>
+        <w:t>chargedValueInFull</w:t>
       </w:r>
       <w:proofErr w:type="spellEnd"/>
       <w:r>
@@ -5721,6 +5976,7 @@
           <w:rFonts w:ascii="Courier New" w:hAnsi="Courier New" w:cs="Courier New"/>
           <w:b/>
           <w:sz w:val="24"/>
+          <w:highlight w:val="yellow"/>
         </w:rPr>
         <w:t>}</w:t>
       </w:r>
@@ -5729,6 +5985,7 @@
           <w:rFonts w:ascii="Courier New" w:hAnsi="Courier New" w:cs="Courier New"/>
           <w:b/>
           <w:sz w:val="24"/>
+          <w:highlight w:val="yellow"/>
         </w:rPr>
         <w:t>)</w:t>
       </w:r>
@@ -6179,6 +6436,7 @@
           <w:rFonts w:ascii="Courier New" w:hAnsi="Courier New" w:cs="Courier New"/>
           <w:sz w:val="24"/>
           <w:szCs w:val="24"/>
+          <w:u w:val="single"/>
         </w:rPr>
       </w:pPr>
       <w:r>
@@ -6203,13 +6461,33 @@
           <w:b/>
           <w:sz w:val="24"/>
         </w:rPr>
-        <w:t xml:space="preserve"> {askedValue</w:t>
-      </w:r>
-      <w:r>
-        <w:rPr>
-          <w:rFonts w:ascii="Courier New" w:hAnsi="Courier New" w:cs="Courier New"/>
-          <w:b/>
-          <w:sz w:val="24"/>
+        <w:t xml:space="preserve"> </w:t>
+      </w:r>
+      <w:r>
+        <w:rPr>
+          <w:rFonts w:ascii="Courier New" w:hAnsi="Courier New" w:cs="Courier New"/>
+          <w:b/>
+          <w:sz w:val="24"/>
+          <w:highlight w:val="yellow"/>
+        </w:rPr>
+        <w:t>{</w:t>
+      </w:r>
+      <w:proofErr w:type="spellStart"/>
+      <w:r>
+        <w:rPr>
+          <w:rFonts w:ascii="Courier New" w:hAnsi="Courier New" w:cs="Courier New"/>
+          <w:b/>
+          <w:sz w:val="24"/>
+          <w:highlight w:val="yellow"/>
+        </w:rPr>
+        <w:t>askedValue</w:t>
+      </w:r>
+      <w:r>
+        <w:rPr>
+          <w:rFonts w:ascii="Courier New" w:hAnsi="Courier New" w:cs="Courier New"/>
+          <w:b/>
+          <w:sz w:val="24"/>
+          <w:highlight w:val="yellow"/>
         </w:rPr>
         <w:t>Plus</w:t>
       </w:r>
@@ -6218,14 +6496,17 @@
           <w:rFonts w:ascii="Courier New" w:hAnsi="Courier New" w:cs="Courier New"/>
           <w:b/>
           <w:sz w:val="24"/>
+          <w:highlight w:val="yellow"/>
         </w:rPr>
         <w:t>ChargedValue</w:t>
       </w:r>
-      <w:r>
-        <w:rPr>
-          <w:rFonts w:ascii="Courier New" w:hAnsi="Courier New" w:cs="Courier New"/>
-          <w:b/>
-          <w:sz w:val="24"/>
+      <w:proofErr w:type="spellEnd"/>
+      <w:r>
+        <w:rPr>
+          <w:rFonts w:ascii="Courier New" w:hAnsi="Courier New" w:cs="Courier New"/>
+          <w:b/>
+          <w:sz w:val="24"/>
+          <w:highlight w:val="yellow"/>
         </w:rPr>
         <w:t>}</w:t>
       </w:r>
@@ -6234,6 +6515,16 @@
           <w:rFonts w:ascii="Courier New" w:hAnsi="Courier New" w:cs="Courier New"/>
           <w:b/>
           <w:sz w:val="24"/>
+          <w:highlight w:val="yellow"/>
+        </w:rPr>
+        <w:t xml:space="preserve"> </w:t>
+      </w:r>
+      <w:r>
+        <w:rPr>
+          <w:rFonts w:ascii="Courier New" w:hAnsi="Courier New" w:cs="Courier New"/>
+          <w:b/>
+          <w:sz w:val="24"/>
+          <w:highlight w:val="yellow"/>
         </w:rPr>
         <w:t>(</w:t>
       </w:r>
@@ -6242,22 +6533,36 @@
           <w:rFonts w:ascii="Courier New" w:hAnsi="Courier New" w:cs="Courier New"/>
           <w:b/>
           <w:sz w:val="24"/>
-        </w:rPr>
-        <w:t>{askedValue</w:t>
-      </w:r>
-      <w:r>
-        <w:rPr>
-          <w:rFonts w:ascii="Courier New" w:hAnsi="Courier New" w:cs="Courier New"/>
-          <w:b/>
-          <w:sz w:val="24"/>
+          <w:highlight w:val="yellow"/>
+        </w:rPr>
+        <w:t>{</w:t>
+      </w:r>
+      <w:proofErr w:type="spellStart"/>
+      <w:r>
+        <w:rPr>
+          <w:rFonts w:ascii="Courier New" w:hAnsi="Courier New" w:cs="Courier New"/>
+          <w:b/>
+          <w:sz w:val="24"/>
+          <w:highlight w:val="yellow"/>
+        </w:rPr>
+        <w:t>askedValue</w:t>
+      </w:r>
+      <w:r>
+        <w:rPr>
+          <w:rFonts w:ascii="Courier New" w:hAnsi="Courier New" w:cs="Courier New"/>
+          <w:b/>
+          <w:sz w:val="24"/>
+          <w:highlight w:val="yellow"/>
         </w:rPr>
         <w:t>PlusChargedValueInFull</w:t>
       </w:r>
-      <w:r>
-        <w:rPr>
-          <w:rFonts w:ascii="Courier New" w:hAnsi="Courier New" w:cs="Courier New"/>
-          <w:b/>
-          <w:sz w:val="24"/>
+      <w:proofErr w:type="spellEnd"/>
+      <w:r>
+        <w:rPr>
+          <w:rFonts w:ascii="Courier New" w:hAnsi="Courier New" w:cs="Courier New"/>
+          <w:b/>
+          <w:sz w:val="24"/>
+          <w:highlight w:val="yellow"/>
         </w:rPr>
         <w:t>}</w:t>
       </w:r>
@@ -6266,6 +6571,7 @@
           <w:rFonts w:ascii="Courier New" w:hAnsi="Courier New" w:cs="Courier New"/>
           <w:b/>
           <w:sz w:val="24"/>
+          <w:highlight w:val="yellow"/>
         </w:rPr>
         <w:t>)</w:t>
       </w:r>
@@ -6426,8 +6732,8 @@
           <w:szCs w:val="24"/>
         </w:rPr>
         <w:sectPr>
-          <w:headerReference w:type="default" r:id="rId9"/>
-          <w:footerReference w:type="default" r:id="rId10"/>
+          <w:headerReference w:type="default" r:id="rId8"/>
+          <w:footerReference w:type="default" r:id="rId9"/>
           <w:pgSz w:w="11906" w:h="16838"/>
           <w:pgMar w:top="1417" w:right="1701" w:bottom="1417" w:left="1701" w:header="708" w:footer="708" w:gutter="0"/>
           <w:cols w:space="708"/>

</xml_diff>